<commit_message>
copyrightContractMaker with bug of <
</commit_message>
<xml_diff>
--- a/storage/contractTemplates/5cb92073ad654.docx
+++ b/storage/contractTemplates/5cb92073ad654.docx
@@ -375,12 +375,6 @@
       <w:tr>
         <w:tblPrEx>
           <w:tblLayout w:type="fixed"/>
-          <w:tblCellMar>
-            <w:top w:w="0" w:type="dxa"/>
-            <w:left w:w="108" w:type="dxa"/>
-            <w:bottom w:w="0" w:type="dxa"/>
-            <w:right w:w="108" w:type="dxa"/>
-          </w:tblCellMar>
         </w:tblPrEx>
         <w:trPr>
           <w:trHeight w:val="379" w:hRule="atLeast"/>
@@ -1016,8 +1010,6 @@
         </w:rPr>
         <w:t>${order_total}</w:t>
       </w:r>
-      <w:bookmarkStart w:id="0" w:name="_GoBack"/>
-      <w:bookmarkEnd w:id="0"/>
       <w:r>
         <w:rPr>
           <w:rFonts w:hint="eastAsia" w:ascii="宋体" w:hAnsi="宋体"/>
@@ -1419,8 +1411,10 @@
           <w:szCs w:val="24"/>
           <w:lang w:eastAsia="zh-CN"/>
         </w:rPr>
-        <w:t>转让</w:t>
-      </w:r>
+        <w:t>续展</w:t>
+      </w:r>
+      <w:bookmarkStart w:id="0" w:name="_GoBack"/>
+      <w:bookmarkEnd w:id="0"/>
       <w:r>
         <w:rPr>
           <w:rFonts w:hint="eastAsia" w:ascii="宋体" w:hAnsi="宋体"/>
@@ -2230,7 +2224,7 @@
     <w:lsdException w:unhideWhenUsed="0" w:uiPriority="0" w:semiHidden="0" w:name="HTML Sample"/>
     <w:lsdException w:unhideWhenUsed="0" w:uiPriority="0" w:semiHidden="0" w:name="HTML Typewriter"/>
     <w:lsdException w:unhideWhenUsed="0" w:uiPriority="0" w:semiHidden="0" w:name="HTML Variable"/>
-    <w:lsdException w:unhideWhenUsed="0" w:uiPriority="0" w:name="Normal Table"/>
+    <w:lsdException w:qFormat="1" w:unhideWhenUsed="0" w:uiPriority="0" w:name="Normal Table"/>
     <w:lsdException w:unhideWhenUsed="0" w:uiPriority="0" w:semiHidden="0" w:name="annotation subject"/>
     <w:lsdException w:unhideWhenUsed="0" w:uiPriority="0" w:semiHidden="0" w:name="Table Simple 1"/>
     <w:lsdException w:unhideWhenUsed="0" w:uiPriority="0" w:semiHidden="0" w:name="Table Simple 2"/>
@@ -2400,6 +2394,7 @@
   <w:style w:type="table" w:default="1" w:styleId="3">
     <w:name w:val="Normal Table"/>
     <w:semiHidden/>
+    <w:qFormat/>
     <w:uiPriority w:val="0"/>
     <w:tblPr>
       <w:tblLayout w:type="fixed"/>

</xml_diff>